<commit_message>
Update Cahier des charges projet DEEP.docx
</commit_message>
<xml_diff>
--- a/Cahier des charges projet DEEP.docx
+++ b/Cahier des charges projet DEEP.docx
@@ -12,14 +12,32 @@
         <w:rPr>
           <w:sz w:val="28"/>
           <w:szCs w:val="28"/>
-        </w:rPr>
-      </w:pPr>
-      <w:r>
-        <w:rPr>
-          <w:sz w:val="24"/>
-          <w:szCs w:val="24"/>
+          <w:lang w:val="fr-FR"/>
+        </w:rPr>
+      </w:pPr>
+      <w:r>
+        <w:rPr>
+          <w:sz w:val="24"/>
+          <w:szCs w:val="24"/>
+          <w:lang w:val="fr-FR"/>
         </w:rPr>
         <w:t>Liaison radio</w:t>
+      </w:r>
+      <w:r>
+        <w:rPr>
+          <w:sz w:val="24"/>
+          <w:szCs w:val="24"/>
+          <w:lang w:val="fr-FR"/>
+        </w:rPr>
+        <w:t xml:space="preserve"> – chercher bon m</w:t>
+      </w:r>
+      <w:r>
+        <w:rPr>
+          <w:sz w:val="24"/>
+          <w:szCs w:val="24"/>
+          <w:lang w:val="fr-FR"/>
+        </w:rPr>
+        <w:t>odule</w:t>
       </w:r>
     </w:p>
     <w:p>
@@ -34,21 +52,12 @@
           <w:szCs w:val="28"/>
         </w:rPr>
       </w:pPr>
-      <w:proofErr w:type="spellStart"/>
-      <w:r>
-        <w:rPr>
-          <w:sz w:val="24"/>
-          <w:szCs w:val="24"/>
-        </w:rPr>
-        <w:t>Acceleromètre</w:t>
-      </w:r>
-      <w:proofErr w:type="spellEnd"/>
-      <w:r>
-        <w:rPr>
-          <w:sz w:val="24"/>
-          <w:szCs w:val="24"/>
-        </w:rPr>
-        <w:t xml:space="preserve"> :</w:t>
+      <w:r>
+        <w:rPr>
+          <w:sz w:val="24"/>
+          <w:szCs w:val="24"/>
+        </w:rPr>
+        <w:t>Acceleromètre :</w:t>
       </w:r>
       <w:r>
         <w:rPr>
@@ -109,62 +118,14 @@
           <w:sz w:val="24"/>
           <w:szCs w:val="24"/>
         </w:rPr>
-        <w:t xml:space="preserve">Module </w:t>
-      </w:r>
-      <w:proofErr w:type="spellStart"/>
-      <w:r>
-        <w:rPr>
-          <w:sz w:val="24"/>
-          <w:szCs w:val="24"/>
-        </w:rPr>
-        <w:t>peltier</w:t>
-      </w:r>
-      <w:proofErr w:type="spellEnd"/>
-      <w:r>
-        <w:rPr>
-          <w:sz w:val="24"/>
-          <w:szCs w:val="24"/>
-        </w:rPr>
-        <w:t xml:space="preserve"> ?</w:t>
-      </w:r>
-      <w:r>
-        <w:rPr>
-          <w:sz w:val="24"/>
-          <w:szCs w:val="24"/>
-        </w:rPr>
-        <w:t xml:space="preserve"> </w:t>
-      </w:r>
-      <w:proofErr w:type="spellStart"/>
-      <w:r>
-        <w:rPr>
-          <w:sz w:val="24"/>
-          <w:szCs w:val="24"/>
-        </w:rPr>
-        <w:t>Panneau</w:t>
-      </w:r>
-      <w:proofErr w:type="spellEnd"/>
-      <w:r>
-        <w:rPr>
-          <w:sz w:val="24"/>
-          <w:szCs w:val="24"/>
-        </w:rPr>
-        <w:t xml:space="preserve"> </w:t>
-      </w:r>
-      <w:proofErr w:type="spellStart"/>
-      <w:r>
-        <w:rPr>
-          <w:sz w:val="24"/>
-          <w:szCs w:val="24"/>
-        </w:rPr>
-        <w:t>solaire</w:t>
-      </w:r>
-      <w:proofErr w:type="spellEnd"/>
-      <w:r>
-        <w:rPr>
-          <w:sz w:val="24"/>
-          <w:szCs w:val="24"/>
-        </w:rPr>
-        <w:t xml:space="preserve"> ?</w:t>
+        <w:t>Module peltier ?</w:t>
+      </w:r>
+      <w:r>
+        <w:rPr>
+          <w:sz w:val="24"/>
+          <w:szCs w:val="24"/>
+        </w:rPr>
+        <w:t xml:space="preserve"> Panneau solaire ?</w:t>
       </w:r>
     </w:p>
     <w:p>
@@ -1118,21 +1079,6 @@
 </file>
 
 <file path=customXml/item1.xml><?xml version="1.0" encoding="utf-8"?>
-<p:properties xmlns:p="http://schemas.microsoft.com/office/2006/metadata/properties" xmlns:xsi="http://www.w3.org/2001/XMLSchema-instance" xmlns:pc="http://schemas.microsoft.com/office/infopath/2007/PartnerControls">
-  <documentManagement/>
-</p:properties>
-</file>
-
-<file path=customXml/item2.xml><?xml version="1.0" encoding="utf-8"?>
-<?mso-contentType ?>
-<FormTemplates xmlns="http://schemas.microsoft.com/sharepoint/v3/contenttype/forms">
-  <Display>DocumentLibraryForm</Display>
-  <Edit>DocumentLibraryForm</Edit>
-  <New>DocumentLibraryForm</New>
-</FormTemplates>
-</file>
-
-<file path=customXml/item3.xml><?xml version="1.0" encoding="utf-8"?>
 <ct:contentTypeSchema xmlns:ct="http://schemas.microsoft.com/office/2006/metadata/contentType" xmlns:ma="http://schemas.microsoft.com/office/2006/metadata/properties/metaAttributes" ct:_="" ma:_="" ma:contentTypeName="Document" ma:contentTypeID="0x010100CC193F55A8758C459523AD0556E71257" ma:contentTypeVersion="11" ma:contentTypeDescription="Crée un document." ma:contentTypeScope="" ma:versionID="f64aeeca935c4a5a3c7c7dc83d3b7865">
   <xsd:schema xmlns:xsd="http://www.w3.org/2001/XMLSchema" xmlns:xs="http://www.w3.org/2001/XMLSchema" xmlns:p="http://schemas.microsoft.com/office/2006/metadata/properties" xmlns:ns3="8b6b10d1-483b-4700-82d7-1f8f6b09b900" xmlns:ns4="142475d8-176b-438f-b8f1-0e4f4e8c06e4" targetNamespace="http://schemas.microsoft.com/office/2006/metadata/properties" ma:root="true" ma:fieldsID="6ad5f2aa2b2572082f597f7b82e5a815" ns3:_="" ns4:_="">
     <xsd:import namespace="8b6b10d1-483b-4700-82d7-1f8f6b09b900"/>
@@ -1343,32 +1289,22 @@
 </ct:contentTypeSchema>
 </file>
 
-<file path=customXml/itemProps1.xml><?xml version="1.0" encoding="utf-8"?>
-<ds:datastoreItem xmlns:ds="http://schemas.openxmlformats.org/officeDocument/2006/customXml" ds:itemID="{8EEE6AFC-EE7B-4035-B8CB-3843C1D472C7}">
-  <ds:schemaRefs>
-    <ds:schemaRef ds:uri="http://schemas.microsoft.com/office/infopath/2007/PartnerControls"/>
-    <ds:schemaRef ds:uri="http://purl.org/dc/terms/"/>
-    <ds:schemaRef ds:uri="http://www.w3.org/XML/1998/namespace"/>
-    <ds:schemaRef ds:uri="http://schemas.microsoft.com/office/2006/documentManagement/types"/>
-    <ds:schemaRef ds:uri="http://schemas.microsoft.com/office/2006/metadata/properties"/>
-    <ds:schemaRef ds:uri="8b6b10d1-483b-4700-82d7-1f8f6b09b900"/>
-    <ds:schemaRef ds:uri="http://schemas.openxmlformats.org/package/2006/metadata/core-properties"/>
-    <ds:schemaRef ds:uri="142475d8-176b-438f-b8f1-0e4f4e8c06e4"/>
-    <ds:schemaRef ds:uri="http://purl.org/dc/dcmitype/"/>
-    <ds:schemaRef ds:uri="http://purl.org/dc/elements/1.1/"/>
-  </ds:schemaRefs>
-</ds:datastoreItem>
+<file path=customXml/item2.xml><?xml version="1.0" encoding="utf-8"?>
+<?mso-contentType ?>
+<FormTemplates xmlns="http://schemas.microsoft.com/sharepoint/v3/contenttype/forms">
+  <Display>DocumentLibraryForm</Display>
+  <Edit>DocumentLibraryForm</Edit>
+  <New>DocumentLibraryForm</New>
+</FormTemplates>
 </file>
 
-<file path=customXml/itemProps2.xml><?xml version="1.0" encoding="utf-8"?>
-<ds:datastoreItem xmlns:ds="http://schemas.openxmlformats.org/officeDocument/2006/customXml" ds:itemID="{ED94AFB4-1B56-4306-A777-6EC9CAFF877B}">
-  <ds:schemaRefs>
-    <ds:schemaRef ds:uri="http://schemas.microsoft.com/sharepoint/v3/contenttype/forms"/>
-  </ds:schemaRefs>
-</ds:datastoreItem>
+<file path=customXml/item3.xml><?xml version="1.0" encoding="utf-8"?>
+<p:properties xmlns:p="http://schemas.microsoft.com/office/2006/metadata/properties" xmlns:xsi="http://www.w3.org/2001/XMLSchema-instance" xmlns:pc="http://schemas.microsoft.com/office/infopath/2007/PartnerControls">
+  <documentManagement/>
+</p:properties>
 </file>
 
-<file path=customXml/itemProps3.xml><?xml version="1.0" encoding="utf-8"?>
+<file path=customXml/itemProps1.xml><?xml version="1.0" encoding="utf-8"?>
 <ds:datastoreItem xmlns:ds="http://schemas.openxmlformats.org/officeDocument/2006/customXml" ds:itemID="{D44AEA17-4BA5-48AF-B6FD-0A5DACAB0CB9}">
   <ds:schemaRefs>
     <ds:schemaRef ds:uri="http://schemas.microsoft.com/office/2006/metadata/contentType"/>
@@ -1385,4 +1321,21 @@
     <ds:schemaRef ds:uri="http://schemas.microsoft.com/internal/obd"/>
   </ds:schemaRefs>
 </ds:datastoreItem>
+</file>
+
+<file path=customXml/itemProps2.xml><?xml version="1.0" encoding="utf-8"?>
+<ds:datastoreItem xmlns:ds="http://schemas.openxmlformats.org/officeDocument/2006/customXml" ds:itemID="{ED94AFB4-1B56-4306-A777-6EC9CAFF877B}">
+  <ds:schemaRefs>
+    <ds:schemaRef ds:uri="http://schemas.microsoft.com/sharepoint/v3/contenttype/forms"/>
+  </ds:schemaRefs>
+</ds:datastoreItem>
+</file>
+
+<file path=customXml/itemProps3.xml><?xml version="1.0" encoding="utf-8"?>
+<ds:datastoreItem xmlns:ds="http://schemas.openxmlformats.org/officeDocument/2006/customXml" ds:itemID="{8EEE6AFC-EE7B-4035-B8CB-3843C1D472C7}">
+  <ds:schemaRefs>
+    <ds:schemaRef ds:uri="http://schemas.microsoft.com/office/2006/metadata/properties"/>
+    <ds:schemaRef ds:uri="http://schemas.microsoft.com/office/infopath/2007/PartnerControls"/>
+  </ds:schemaRefs>
+</ds:datastoreItem>
 </file>
</xml_diff>